<commit_message>
Changed the abstract and intro
</commit_message>
<xml_diff>
--- a/Drafts/Template.docx
+++ b/Drafts/Template.docx
@@ -7,9 +7,7 @@
         <w:pStyle w:val="papertitle"/>
         <w:spacing w:before="5pt" w:beforeAutospacing="1" w:after="5pt" w:afterAutospacing="1"/>
         <w:rPr>
-          <w:rFonts w:eastAsiaTheme="minorEastAsia"/>
           <w:kern w:val="48"/>
-          <w:lang w:eastAsia="zh-CN"/>
         </w:rPr>
       </w:pPr>
       <w:r>
@@ -18,121 +16,7 @@
           <w:kern w:val="48"/>
           <w:lang w:eastAsia="zh-CN"/>
         </w:rPr>
-        <w:t>Report</w:t>
-      </w:r>
-      <w:r>
-        <w:rPr>
-          <w:kern w:val="48"/>
-        </w:rPr>
-        <w:t xml:space="preserve"> Title</w:t>
-      </w:r>
-      <w:r>
-        <w:rPr>
-          <w:kern w:val="48"/>
-        </w:rPr>
-        <w:t>*</w:t>
-      </w:r>
-      <w:r>
-        <w:rPr>
-          <w:kern w:val="48"/>
-        </w:rPr>
-        <w:t xml:space="preserve"> </w:t>
-      </w:r>
-    </w:p>
-    <w:p>
-      <w:pPr>
-        <w:pStyle w:val="papertitle"/>
-        <w:spacing w:before="5pt" w:beforeAutospacing="1" w:after="5pt" w:afterAutospacing="1"/>
-        <w:rPr>
-          <w:kern w:val="48"/>
-        </w:rPr>
-      </w:pPr>
-      <w:r>
-        <w:rPr>
-          <w:kern w:val="48"/>
-        </w:rPr>
-        <w:t>(</w:t>
-      </w:r>
-      <w:r>
-        <w:rPr>
-          <w:rFonts w:eastAsiaTheme="minorEastAsia" w:hint="eastAsia"/>
-          <w:kern w:val="48"/>
-          <w:lang w:eastAsia="zh-CN"/>
-        </w:rPr>
         <w:t>COMP3125 Individual Project</w:t>
-      </w:r>
-      <w:r>
-        <w:rPr>
-          <w:kern w:val="48"/>
-        </w:rPr>
-        <w:t>)</w:t>
-      </w:r>
-    </w:p>
-    <w:p>
-      <w:pPr>
-        <w:pStyle w:val="Author"/>
-        <w:spacing w:before="5pt" w:beforeAutospacing="1" w:after="5pt" w:afterAutospacing="1"/>
-        <w:rPr>
-          <w:rFonts w:hint="eastAsia"/>
-          <w:sz w:val="16"/>
-          <w:szCs w:val="16"/>
-          <w:lang w:eastAsia="zh-CN"/>
-        </w:rPr>
-      </w:pPr>
-      <w:r>
-        <w:rPr>
-          <w:sz w:val="16"/>
-          <w:szCs w:val="16"/>
-        </w:rPr>
-        <w:t>*</w:t>
-      </w:r>
-      <w:r>
-        <w:rPr>
-          <w:sz w:val="16"/>
-          <w:szCs w:val="16"/>
-        </w:rPr>
-        <w:t xml:space="preserve">Note: </w:t>
-      </w:r>
-      <w:r>
-        <w:rPr>
-          <w:rFonts w:hint="eastAsia"/>
-          <w:sz w:val="16"/>
-          <w:szCs w:val="16"/>
-          <w:lang w:eastAsia="zh-CN"/>
-        </w:rPr>
-        <w:t>Do</w:t>
-      </w:r>
-      <w:r>
-        <w:rPr>
-          <w:sz w:val="16"/>
-          <w:szCs w:val="16"/>
-        </w:rPr>
-        <w:t xml:space="preserve"> not</w:t>
-      </w:r>
-      <w:r>
-        <w:rPr>
-          <w:rFonts w:hint="eastAsia"/>
-          <w:sz w:val="16"/>
-          <w:szCs w:val="16"/>
-          <w:lang w:eastAsia="zh-CN"/>
-        </w:rPr>
-        <w:t xml:space="preserve"> </w:t>
-      </w:r>
-      <w:r>
-        <w:rPr>
-          <w:sz w:val="16"/>
-          <w:szCs w:val="16"/>
-        </w:rPr>
-        <w:t>used</w:t>
-      </w:r>
-      <w:r>
-        <w:rPr>
-          <w:rFonts w:hint="eastAsia"/>
-          <w:sz w:val="16"/>
-          <w:szCs w:val="16"/>
-          <w:lang w:eastAsia="zh-CN"/>
-        </w:rPr>
-        <w:t xml:space="preserve"> sub-title</w:t>
       </w:r>
     </w:p>
     <w:p>
@@ -177,7 +61,7 @@
           <w:sz w:val="18"/>
           <w:szCs w:val="18"/>
         </w:rPr>
-        <w:t>Given Name Surname</w:t>
+        <w:t>Tai Ong</w:t>
       </w:r>
       <w:r>
         <w:rPr>
@@ -199,7 +83,7 @@
           <w:sz w:val="18"/>
           <w:szCs w:val="18"/>
         </w:rPr>
-        <w:t>dept. name of organization</w:t>
+        <w:t>Wentworth Institute of Technology</w:t>
       </w:r>
       <w:r>
         <w:rPr>
@@ -223,283 +107,40 @@
     </w:p>
     <w:p>
       <w:pPr>
-        <w:sectPr>
-          <w:type w:val="continuous"/>
-          <w:pgSz w:w="595.30pt" w:h="841.90pt" w:code="9"/>
-          <w:pgMar w:top="22.50pt" w:right="44.65pt" w:bottom="72pt" w:left="44.65pt" w:header="36pt" w:footer="36pt" w:gutter="0pt"/>
-          <w:cols w:num="3" w:space="36pt"/>
-          <w:docGrid w:linePitch="360"/>
-        </w:sectPr>
-      </w:pPr>
-      <w:r>
-        <w:br w:type="column"/>
-      </w:r>
-    </w:p>
-    <w:p>
-      <w:pPr>
-        <w:pStyle w:val="Abstract"/>
+        <w:pStyle w:val="Heading1"/>
+        <w:numPr>
+          <w:ilvl w:val="0"/>
+          <w:numId w:val="0"/>
+        </w:numPr>
+        <w:jc w:val="both"/>
+      </w:pPr>
+      <w:r>
         <w:rPr>
           <w:i/>
           <w:iCs/>
         </w:rPr>
-      </w:pPr>
+        <w:t xml:space="preserve">Abstract: </w:t>
+      </w:r>
       <w:r>
         <w:rPr>
           <w:i/>
           <w:iCs/>
         </w:rPr>
-        <w:t>Abstract</w:t>
-      </w:r>
-      <w:r>
-        <w:t>—</w:t>
-      </w:r>
-      <w:r>
-        <w:t xml:space="preserve">This electronic document is a “live” template and already defines the components of your paper [title, text, heads, etc.] in its style sheet.  </w:t>
-      </w:r>
-      <w:r>
-        <w:rPr>
-          <w:i/>
-        </w:rPr>
-        <w:t>*</w:t>
-      </w:r>
-      <w:r>
-        <w:rPr>
-          <w:i/>
-        </w:rPr>
-        <w:t>CRITICAL:  Do</w:t>
-      </w:r>
-      <w:r>
-        <w:rPr>
-          <w:rFonts w:eastAsia="Times New Roman"/>
-          <w:i/>
-        </w:rPr>
-        <w:t xml:space="preserve"> </w:t>
-      </w:r>
-      <w:r>
-        <w:rPr>
-          <w:i/>
-        </w:rPr>
-        <w:t>Not</w:t>
-      </w:r>
-      <w:r>
-        <w:rPr>
-          <w:rFonts w:eastAsia="Times New Roman"/>
-          <w:i/>
-        </w:rPr>
-        <w:t xml:space="preserve"> </w:t>
-      </w:r>
-      <w:r>
-        <w:rPr>
-          <w:i/>
-        </w:rPr>
-        <w:t>Use</w:t>
-      </w:r>
-      <w:r>
-        <w:rPr>
-          <w:rFonts w:eastAsia="Times New Roman"/>
-          <w:i/>
-        </w:rPr>
-        <w:t xml:space="preserve"> </w:t>
-      </w:r>
-      <w:r>
-        <w:rPr>
-          <w:i/>
-        </w:rPr>
-        <w:t>Symbols,</w:t>
-      </w:r>
-      <w:r>
-        <w:rPr>
-          <w:rFonts w:eastAsia="Times New Roman"/>
-          <w:i/>
-        </w:rPr>
-        <w:t xml:space="preserve"> </w:t>
-      </w:r>
-      <w:r>
-        <w:rPr>
-          <w:i/>
-        </w:rPr>
-        <w:t>Special</w:t>
-      </w:r>
-      <w:r>
-        <w:rPr>
-          <w:rFonts w:eastAsia="Times New Roman"/>
-          <w:i/>
-        </w:rPr>
-        <w:t xml:space="preserve"> </w:t>
-      </w:r>
-      <w:r>
-        <w:rPr>
-          <w:i/>
-        </w:rPr>
-        <w:t>Characters,</w:t>
-      </w:r>
-      <w:r>
-        <w:rPr>
-          <w:rFonts w:eastAsia="Times New Roman"/>
-          <w:i/>
-        </w:rPr>
-        <w:t xml:space="preserve"> </w:t>
-      </w:r>
-      <w:r>
-        <w:rPr>
-          <w:rFonts w:eastAsia="Times New Roman"/>
-          <w:i/>
-        </w:rPr>
-        <w:t xml:space="preserve">Footnotes, </w:t>
-      </w:r>
-      <w:r>
-        <w:rPr>
-          <w:i/>
-        </w:rPr>
-        <w:t>or</w:t>
-      </w:r>
-      <w:r>
-        <w:rPr>
-          <w:rFonts w:eastAsia="Times New Roman"/>
-          <w:i/>
-        </w:rPr>
-        <w:t xml:space="preserve"> </w:t>
-      </w:r>
-      <w:r>
-        <w:rPr>
-          <w:i/>
-        </w:rPr>
-        <w:t>Math</w:t>
-      </w:r>
-      <w:r>
-        <w:rPr>
-          <w:rFonts w:eastAsia="Times New Roman"/>
-          <w:i/>
-        </w:rPr>
-        <w:t xml:space="preserve"> </w:t>
-      </w:r>
-      <w:r>
-        <w:rPr>
-          <w:i/>
-        </w:rPr>
-        <w:t>in</w:t>
-      </w:r>
-      <w:r>
-        <w:rPr>
-          <w:rFonts w:eastAsia="Times New Roman"/>
-          <w:i/>
-        </w:rPr>
-        <w:t xml:space="preserve"> Paper </w:t>
-      </w:r>
-      <w:r>
-        <w:rPr>
-          <w:i/>
-        </w:rPr>
-        <w:t>Title</w:t>
-      </w:r>
-      <w:r>
-        <w:rPr>
-          <w:rFonts w:eastAsia="Times New Roman"/>
-          <w:i/>
-        </w:rPr>
-        <w:t xml:space="preserve"> o</w:t>
-      </w:r>
-      <w:r>
-        <w:rPr>
-          <w:i/>
-        </w:rPr>
-        <w:t>r</w:t>
-      </w:r>
-      <w:r>
-        <w:rPr>
-          <w:rFonts w:eastAsia="Times New Roman"/>
-          <w:i/>
-        </w:rPr>
-        <w:t xml:space="preserve"> </w:t>
-      </w:r>
-      <w:r>
-        <w:rPr>
-          <w:i/>
-        </w:rPr>
-        <w:t>Abstract</w:t>
-      </w:r>
-      <w:r>
-        <w:t xml:space="preserve">. </w:t>
-      </w:r>
-      <w:r>
-        <w:rPr>
-          <w:iCs/>
-        </w:rPr>
-        <w:t>(</w:t>
-      </w:r>
-      <w:r>
-        <w:rPr>
-          <w:rFonts w:hint="eastAsia"/>
-          <w:b w:val="0"/>
+        <w:t>This project examines how remote work has reshaped job availability, roles, and skill demands across industries, highlighting regional and demographic disparities. Using datasets like the Work from Home Map and the State of Remote Work Report, it analyzes trends in job growth, skill requirements, and workforce dynamics. The study identifies industries thriving with remote</w:t>
+      </w:r>
+      <w:r>
+        <w:rPr>
           <w:i/>
           <w:iCs/>
-          <w:lang w:eastAsia="zh-CN"/>
-        </w:rPr>
-        <w:t>provide a short abstract</w:t>
-      </w:r>
-      <w:r>
-        <w:rPr>
+        </w:rPr>
+        <w:t xml:space="preserve"> </w:t>
+      </w:r>
+      <w:r>
+        <w:rPr>
+          <w:i/>
           <w:iCs/>
         </w:rPr>
-        <w:t>)</w:t>
-      </w:r>
-    </w:p>
-    <w:p>
-      <w:pPr>
-        <w:pStyle w:val="Keywords"/>
-      </w:pPr>
-      <w:r>
-        <w:t>Keywords—</w:t>
-      </w:r>
-      <w:r>
-        <w:rPr>
-          <w:rFonts w:hint="eastAsia"/>
-          <w:lang w:eastAsia="zh-CN"/>
-        </w:rPr>
-        <w:t>example1</w:t>
-      </w:r>
-      <w:r>
-        <w:t>,</w:t>
-      </w:r>
-      <w:r>
-        <w:t xml:space="preserve"> </w:t>
-      </w:r>
-      <w:r>
-        <w:rPr>
-          <w:rFonts w:hint="eastAsia"/>
-          <w:lang w:eastAsia="zh-CN"/>
-        </w:rPr>
-        <w:t>example2, example3,</w:t>
-      </w:r>
-      <w:r>
-        <w:t xml:space="preserve"> </w:t>
-      </w:r>
-      <w:r>
-        <w:rPr>
-          <w:rFonts w:hint="eastAsia"/>
-          <w:lang w:eastAsia="zh-CN"/>
-        </w:rPr>
-        <w:t>example 4, example 5</w:t>
-      </w:r>
-      <w:r>
-        <w:t xml:space="preserve"> </w:t>
-      </w:r>
-      <w:r>
-        <w:rPr>
-          <w:rFonts w:hint="eastAsia"/>
-          <w:lang w:eastAsia="zh-CN"/>
-        </w:rPr>
-        <w:t xml:space="preserve">(provide </w:t>
-      </w:r>
-      <w:r>
-        <w:rPr>
-          <w:rFonts w:hint="eastAsia"/>
-          <w:lang w:eastAsia="zh-CN"/>
-        </w:rPr>
-        <w:t>3-5 keywords</w:t>
-      </w:r>
-      <w:r>
-        <w:t>)</w:t>
+        <w:t>opportunities, regional variations, and shifts in employee productivity and satisfaction. Through data analysis and visualization, this research offers insights for adapting to the evolving job market.</w:t>
       </w:r>
     </w:p>
     <w:p>
@@ -525,7 +166,6 @@
         <w:pStyle w:val="BodyText"/>
         <w:ind w:firstLine="0pt"/>
         <w:rPr>
-          <w:rFonts w:hint="eastAsia"/>
           <w:lang w:val="en-US" w:eastAsia="zh-CN"/>
         </w:rPr>
       </w:pPr>
@@ -614,115 +254,409 @@
     </w:p>
     <w:p>
       <w:pPr>
+        <w:pStyle w:val="Heading1"/>
+        <w:numPr>
+          <w:ilvl w:val="0"/>
+          <w:numId w:val="0"/>
+        </w:numPr>
+        <w:jc w:val="both"/>
+      </w:pPr>
+      <w:r>
+        <w:tab/>
+      </w:r>
+      <w:r>
+        <w:t>The emergence of remote work has profoundly transformed job availability, the variety of roles across different sectors, and the skill sets necessary for employment. This transition has underscored existing disparities among regions and demographic groups, making it an essential focus for research in the changing job market. Remote work has become a pivotal trend in the contemporary workforce, propelled by technological innovations and the COVID-19 pandemic. Grasping its implications is vital for businesses seeking to adjust to new operational frameworks, policymakers formulating workforce strategies, and individuals striving to stay competitive in a dynamic job market. Current research, including the Work from Home Map and the State of Remote Work Report, indicates that remote work opportunities are not uniformly accessible across industries, regions, or demographic categories. Additionally, the skills required for remote positions frequently differ from those needed for traditional in-office roles, highlighting the importance of adaptability and ongoing education. Initial findings indicate that while certain industries have flourished in remote settings, others encounter difficulties in sustaining productivity and collaboration.</w:t>
+      </w:r>
+      <w:r>
+        <w:rPr>
+          <w:rFonts w:hint="eastAsia"/>
+          <w:lang w:eastAsia="zh-CN"/>
+        </w:rPr>
+        <w:t>Datasets</w:t>
+      </w:r>
+    </w:p>
+    <w:p>
+      <w:pPr>
+        <w:pStyle w:val="Heading2"/>
+      </w:pPr>
+      <w:r>
+        <w:rPr>
+          <w:rFonts w:hint="eastAsia"/>
+          <w:lang w:eastAsia="zh-CN"/>
+        </w:rPr>
+        <w:t>Source of dataset</w:t>
+      </w:r>
+      <w:r>
+        <w:t xml:space="preserve"> (Heading 2)</w:t>
+      </w:r>
+    </w:p>
+    <w:p>
+      <w:pPr>
         <w:pStyle w:val="BodyText"/>
         <w:rPr>
-          <w:lang w:val="en-US"/>
-        </w:rPr>
-      </w:pPr>
-      <w:r>
-        <w:rPr>
-          <w:rFonts w:hint="eastAsia"/>
-          <w:lang w:val="en-US" w:eastAsia="zh-CN"/>
-        </w:rPr>
-        <w:t>Exampl</w:t>
-      </w:r>
-      <w:r>
-        <w:rPr>
-          <w:rFonts w:hint="eastAsia"/>
-          <w:lang w:val="en-US" w:eastAsia="zh-CN"/>
-        </w:rPr>
-        <w:t xml:space="preserve">e: </w:t>
-      </w:r>
-      <w:r>
-        <w:rPr>
-          <w:lang w:val="en-US"/>
-        </w:rPr>
-        <w:t>An excellent style manual for science writers is [7].</w:t>
-      </w:r>
-      <w:r>
-        <w:rPr>
-          <w:rFonts w:hint="eastAsia"/>
+          <w:color w:val="FF0000"/>
+          <w:lang w:val="en-US" w:eastAsia="zh-CN"/>
+        </w:rPr>
+      </w:pPr>
+      <w:r>
+        <w:rPr>
+          <w:rFonts w:hint="eastAsia"/>
+          <w:color w:val="FF0000"/>
+          <w:lang w:val="en-US" w:eastAsia="zh-CN"/>
+        </w:rPr>
+        <w:t xml:space="preserve">In this part, you should introduce your datasets. Where did you </w:t>
+      </w:r>
+      <w:r>
+        <w:rPr>
+          <w:rFonts w:hint="eastAsia"/>
+          <w:color w:val="FF0000"/>
+          <w:lang w:val="en-US" w:eastAsia="zh-CN"/>
+        </w:rPr>
+        <w:t xml:space="preserve">download it? Is it a credible source? </w:t>
+      </w:r>
+      <w:r>
+        <w:rPr>
+          <w:rFonts w:hint="eastAsia"/>
+          <w:color w:val="FF0000"/>
+          <w:lang w:val="en-US" w:eastAsia="zh-CN"/>
+        </w:rPr>
+        <w:t>When were the datasets generated? How</w:t>
+      </w:r>
+      <w:r>
+        <w:rPr>
+          <w:rFonts w:hint="eastAsia"/>
+          <w:color w:val="FF0000"/>
           <w:lang w:val="en-US" w:eastAsia="zh-CN"/>
         </w:rPr>
         <w:t xml:space="preserve"> </w:t>
       </w:r>
       <w:r>
         <w:rPr>
-          <w:lang w:val="en-US"/>
-        </w:rPr>
-        <w:t xml:space="preserve">This template, </w:t>
-      </w:r>
-      <w:r>
-        <w:rPr>
-          <w:lang w:val="en-US"/>
-        </w:rPr>
-        <w:t>modified</w:t>
-      </w:r>
-      <w:r>
-        <w:rPr>
-          <w:lang w:val="en-US"/>
-        </w:rPr>
-        <w:t xml:space="preserve"> in MS Word 200</w:t>
-      </w:r>
-      <w:r>
-        <w:rPr>
-          <w:lang w:val="en-US"/>
-        </w:rPr>
-        <w:t>7</w:t>
-      </w:r>
-      <w:r>
-        <w:rPr>
-          <w:lang w:val="en-US"/>
-        </w:rPr>
-        <w:t xml:space="preserve"> and saved as </w:t>
-      </w:r>
-      <w:r>
-        <w:rPr>
-          <w:lang w:val="en-US"/>
-        </w:rPr>
-        <w:t xml:space="preserve">a </w:t>
-      </w:r>
-      <w:r>
-        <w:rPr>
-          <w:lang w:val="en-US"/>
-        </w:rPr>
-        <w:t>“Word 97-200</w:t>
-      </w:r>
-      <w:r>
-        <w:rPr>
-          <w:lang w:val="en-US"/>
-        </w:rPr>
-        <w:t>3</w:t>
-      </w:r>
-      <w:r>
-        <w:rPr>
-          <w:lang w:val="en-US"/>
+          <w:color w:val="FF0000"/>
+          <w:lang w:val="en-US" w:eastAsia="zh-CN"/>
+        </w:rPr>
+        <w:t>were the datasets</w:t>
+      </w:r>
+      <w:r>
+        <w:rPr>
+          <w:rFonts w:hint="eastAsia"/>
+          <w:color w:val="FF0000"/>
+          <w:lang w:val="en-US" w:eastAsia="zh-CN"/>
+        </w:rPr>
+        <w:t xml:space="preserve"> generated</w:t>
+      </w:r>
+      <w:r>
+        <w:rPr>
+          <w:rFonts w:hint="eastAsia"/>
+          <w:color w:val="FF0000"/>
+          <w:lang w:val="en-US" w:eastAsia="zh-CN"/>
+        </w:rPr>
+        <w:t xml:space="preserve"> by the creator? If you create the datasets, how did you generate it?</w:t>
+      </w:r>
+    </w:p>
+    <w:p>
+      <w:pPr>
+        <w:pStyle w:val="BodyText"/>
+        <w:rPr>
+          <w:lang w:val="en-US"/>
+        </w:rPr>
+      </w:pPr>
+      <w:r>
+        <w:rPr>
+          <w:rFonts w:hint="eastAsia"/>
+          <w:lang w:val="en-US" w:eastAsia="zh-CN"/>
         </w:rPr>
         <w:t xml:space="preserve"> </w:t>
       </w:r>
       <w:r>
         <w:rPr>
-          <w:lang w:val="en-US"/>
-        </w:rPr>
-        <w:t>Document</w:t>
-      </w:r>
-      <w:r>
-        <w:rPr>
-          <w:lang w:val="en-US"/>
-        </w:rPr>
-        <w:t xml:space="preserve">” for the PC, provides authors with most of the formatting specifications needed for preparing electronic versions of their papers. All standard paper components have been specified for three reasons: (1) ease of use when formatting individual papers, (2) automatic compliance to electronic requirements that facilitate the concurrent or later production of electronic products, and (3) conformity of style throughout a conference </w:t>
-      </w:r>
-      <w:r>
-        <w:rPr>
-          <w:lang w:val="en-US"/>
-        </w:rPr>
-        <w:t>proceeding</w:t>
-      </w:r>
-      <w:r>
-        <w:rPr>
-          <w:lang w:val="en-US"/>
-        </w:rPr>
-        <w:t>. Margins, column widths, line spacing, and type styles are built-in; examples of the type styles are provided throughout this document and are identified in italic type, within parentheses, following the example. Some components, such as multi-leveled equations, graphics, and tables are not prescribed, although the various table text styles are provided. The formatter will need to create these components, incorporating the applicable criteria that follow.</w:t>
+          <w:rFonts w:hint="eastAsia"/>
+          <w:lang w:val="en-US" w:eastAsia="zh-CN"/>
+        </w:rPr>
+        <w:t xml:space="preserve">Example: </w:t>
+      </w:r>
+      <w:r>
+        <w:rPr>
+          <w:lang w:val="en-US"/>
+        </w:rPr>
+        <w:t xml:space="preserve">Define abbreviations and acronyms the first time they are used in the text, even after they have been defined in the abstract. Abbreviations such as IEEE, SI, MKS, CGS, </w:t>
+      </w:r>
+      <w:proofErr w:type="spellStart"/>
+      <w:r>
+        <w:rPr>
+          <w:lang w:val="en-US"/>
+        </w:rPr>
+        <w:t>sc</w:t>
+      </w:r>
+      <w:proofErr w:type="spellEnd"/>
+      <w:r>
+        <w:rPr>
+          <w:lang w:val="en-US"/>
+        </w:rPr>
+        <w:t>, dc, and rms do not have to be defined. Do not use abbreviations in the title or heads unless they are unavoidable.</w:t>
+      </w:r>
+    </w:p>
+    <w:p>
+      <w:pPr>
+        <w:pStyle w:val="Heading2"/>
+      </w:pPr>
+      <w:r>
+        <w:rPr>
+          <w:rFonts w:hint="eastAsia"/>
+          <w:lang w:eastAsia="zh-CN"/>
+        </w:rPr>
+        <w:t>Character of the datasets</w:t>
+      </w:r>
+    </w:p>
+    <w:p>
+      <w:pPr>
+        <w:pStyle w:val="BodyText"/>
+        <w:rPr>
+          <w:color w:val="FF0000"/>
+          <w:lang w:val="en-US" w:eastAsia="zh-CN"/>
+        </w:rPr>
+      </w:pPr>
+      <w:r>
+        <w:rPr>
+          <w:rFonts w:hint="eastAsia"/>
+          <w:color w:val="FF0000"/>
+          <w:lang w:val="en-US" w:eastAsia="zh-CN"/>
+        </w:rPr>
+        <w:t>What</w:t>
+      </w:r>
+      <w:r>
+        <w:rPr>
+          <w:color w:val="FF0000"/>
+          <w:lang w:val="en-US" w:eastAsia="zh-CN"/>
+        </w:rPr>
+        <w:t>’</w:t>
+      </w:r>
+      <w:r>
+        <w:rPr>
+          <w:rFonts w:hint="eastAsia"/>
+          <w:color w:val="FF0000"/>
+          <w:lang w:val="en-US" w:eastAsia="zh-CN"/>
+        </w:rPr>
+        <w:t>s</w:t>
+      </w:r>
+      <w:r>
+        <w:rPr>
+          <w:rFonts w:hint="eastAsia"/>
+          <w:color w:val="FF0000"/>
+          <w:lang w:val="en-US" w:eastAsia="zh-CN"/>
+        </w:rPr>
+        <w:t xml:space="preserve"> the format and size of the datasets? </w:t>
+      </w:r>
+      <w:r>
+        <w:rPr>
+          <w:color w:val="FF0000"/>
+          <w:lang w:val="en-US" w:eastAsia="zh-CN"/>
+        </w:rPr>
+        <w:t>What</w:t>
+      </w:r>
+      <w:r>
+        <w:rPr>
+          <w:rFonts w:hint="eastAsia"/>
+          <w:color w:val="FF0000"/>
+          <w:lang w:val="en-US" w:eastAsia="zh-CN"/>
+        </w:rPr>
+        <w:t xml:space="preserve"> parameters/columns/rows/</w:t>
+      </w:r>
+      <w:r>
+        <w:rPr>
+          <w:color w:val="FF0000"/>
+          <w:lang w:val="en-US" w:eastAsia="zh-CN"/>
+        </w:rPr>
+        <w:t>character</w:t>
+      </w:r>
+      <w:r>
+        <w:rPr>
+          <w:rFonts w:hint="eastAsia"/>
+          <w:color w:val="FF0000"/>
+          <w:lang w:val="en-US" w:eastAsia="zh-CN"/>
+        </w:rPr>
+        <w:t xml:space="preserve"> and their </w:t>
+      </w:r>
+      <w:r>
+        <w:rPr>
+          <w:color w:val="FF0000"/>
+          <w:lang w:val="en-US" w:eastAsia="zh-CN"/>
+        </w:rPr>
+        <w:t>units</w:t>
+      </w:r>
+      <w:r>
+        <w:rPr>
+          <w:rFonts w:hint="eastAsia"/>
+          <w:color w:val="FF0000"/>
+          <w:lang w:val="en-US" w:eastAsia="zh-CN"/>
+        </w:rPr>
+        <w:t xml:space="preserve"> are </w:t>
+      </w:r>
+      <w:r>
+        <w:rPr>
+          <w:color w:val="FF0000"/>
+          <w:lang w:val="en-US" w:eastAsia="zh-CN"/>
+        </w:rPr>
+        <w:t>included</w:t>
+      </w:r>
+      <w:r>
+        <w:rPr>
+          <w:rFonts w:hint="eastAsia"/>
+          <w:color w:val="FF0000"/>
+          <w:lang w:val="en-US" w:eastAsia="zh-CN"/>
+        </w:rPr>
+        <w:t xml:space="preserve"> in </w:t>
+      </w:r>
+      <w:r>
+        <w:rPr>
+          <w:color w:val="FF0000"/>
+          <w:lang w:val="en-US" w:eastAsia="zh-CN"/>
+        </w:rPr>
+        <w:t>this dataset</w:t>
+      </w:r>
+      <w:r>
+        <w:rPr>
+          <w:rFonts w:hint="eastAsia"/>
+          <w:color w:val="FF0000"/>
+          <w:lang w:val="en-US" w:eastAsia="zh-CN"/>
+        </w:rPr>
+        <w:t xml:space="preserve">. </w:t>
+      </w:r>
+      <w:r>
+        <w:rPr>
+          <w:rFonts w:hint="eastAsia"/>
+          <w:color w:val="FF0000"/>
+          <w:lang w:val="en-US" w:eastAsia="zh-CN"/>
+        </w:rPr>
+        <w:t>Use a table to explain this is recommended.</w:t>
+      </w:r>
+      <w:r>
+        <w:rPr>
+          <w:rFonts w:hint="eastAsia"/>
+          <w:color w:val="FF0000"/>
+          <w:lang w:val="en-US" w:eastAsia="zh-CN"/>
+        </w:rPr>
+        <w:t xml:space="preserve"> Did you clean the data or convert any unit in the dataset? </w:t>
+      </w:r>
+      <w:r>
+        <w:rPr>
+          <w:rFonts w:hint="eastAsia"/>
+          <w:color w:val="FF0000"/>
+          <w:lang w:val="en-US" w:eastAsia="zh-CN"/>
+        </w:rPr>
+        <w:t>If so, w</w:t>
+      </w:r>
+      <w:r>
+        <w:rPr>
+          <w:rFonts w:hint="eastAsia"/>
+          <w:color w:val="FF0000"/>
+          <w:lang w:val="en-US" w:eastAsia="zh-CN"/>
+        </w:rPr>
+        <w:t>hat</w:t>
+      </w:r>
+      <w:r>
+        <w:rPr>
+          <w:color w:val="FF0000"/>
+          <w:lang w:val="en-US" w:eastAsia="zh-CN"/>
+        </w:rPr>
+        <w:t>’</w:t>
+      </w:r>
+      <w:r>
+        <w:rPr>
+          <w:rFonts w:hint="eastAsia"/>
+          <w:color w:val="FF0000"/>
+          <w:lang w:val="en-US" w:eastAsia="zh-CN"/>
+        </w:rPr>
+        <w:t xml:space="preserve">s the formula/rule did you </w:t>
+      </w:r>
+      <w:r>
+        <w:rPr>
+          <w:color w:val="FF0000"/>
+          <w:lang w:val="en-US" w:eastAsia="zh-CN"/>
+        </w:rPr>
+        <w:t>apply</w:t>
+      </w:r>
+      <w:r>
+        <w:rPr>
+          <w:rFonts w:hint="eastAsia"/>
+          <w:color w:val="FF0000"/>
+          <w:lang w:val="en-US" w:eastAsia="zh-CN"/>
+        </w:rPr>
+        <w:t xml:space="preserve">? </w:t>
+      </w:r>
+      <w:r>
+        <w:rPr>
+          <w:rFonts w:hint="eastAsia"/>
+          <w:color w:val="FF0000"/>
+          <w:lang w:val="en-US" w:eastAsia="zh-CN"/>
+        </w:rPr>
+        <w:t xml:space="preserve">Did you combine any datasets? If so, how </w:t>
+      </w:r>
+      <w:r>
+        <w:rPr>
+          <w:color w:val="FF0000"/>
+          <w:lang w:val="en-US" w:eastAsia="zh-CN"/>
+        </w:rPr>
+        <w:t>do you</w:t>
+      </w:r>
+      <w:r>
+        <w:rPr>
+          <w:rFonts w:hint="eastAsia"/>
+          <w:color w:val="FF0000"/>
+          <w:lang w:val="en-US" w:eastAsia="zh-CN"/>
+        </w:rPr>
+        <w:t xml:space="preserve"> combine them? </w:t>
+      </w:r>
+      <w:r>
+        <w:rPr>
+          <w:rFonts w:hint="eastAsia"/>
+          <w:color w:val="FF0000"/>
+          <w:lang w:val="en-US" w:eastAsia="zh-CN"/>
+        </w:rPr>
+        <w:t xml:space="preserve"> </w:t>
+      </w:r>
+      <w:r>
+        <w:rPr>
+          <w:rFonts w:hint="eastAsia"/>
+          <w:color w:val="FF0000"/>
+          <w:lang w:val="en-US" w:eastAsia="zh-CN"/>
+        </w:rPr>
+        <w:t xml:space="preserve">Did you create any new category for analysis in the datasets? If so, what and how do you create? </w:t>
+      </w:r>
+    </w:p>
+    <w:p>
+      <w:pPr>
+        <w:pStyle w:val="BodyText"/>
+        <w:rPr>
+          <w:lang w:val="en-US"/>
+        </w:rPr>
+      </w:pPr>
+      <w:r>
+        <w:rPr>
+          <w:rFonts w:hint="eastAsia"/>
+          <w:lang w:val="en-US" w:eastAsia="zh-CN"/>
+        </w:rPr>
+        <w:t xml:space="preserve">Example: </w:t>
+      </w:r>
+      <w:r>
+        <w:rPr>
+          <w:lang w:val="en-US"/>
+        </w:rPr>
+        <w:t xml:space="preserve">Define abbreviations and acronyms the first time they are used in the text, even after they have been defined in the abstract. Abbreviations such as IEEE, SI, MKS, CGS, </w:t>
+      </w:r>
+      <w:proofErr w:type="spellStart"/>
+      <w:r>
+        <w:rPr>
+          <w:lang w:val="en-US"/>
+        </w:rPr>
+        <w:t>sc</w:t>
+      </w:r>
+      <w:proofErr w:type="spellEnd"/>
+      <w:r>
+        <w:rPr>
+          <w:lang w:val="en-US"/>
+        </w:rPr>
+        <w:t>, dc, and rms do not have to be defined. Do not use abbreviations in the title or heads unless they are unavoidable.</w:t>
       </w:r>
     </w:p>
     <w:p>
@@ -734,410 +668,13 @@
           <w:rFonts w:hint="eastAsia"/>
           <w:lang w:eastAsia="zh-CN"/>
         </w:rPr>
-        <w:t>Datasets</w:t>
-      </w:r>
-    </w:p>
-    <w:p>
-      <w:pPr>
-        <w:pStyle w:val="Heading2"/>
-      </w:pPr>
-      <w:r>
-        <w:rPr>
-          <w:rFonts w:hint="eastAsia"/>
-          <w:lang w:eastAsia="zh-CN"/>
-        </w:rPr>
-        <w:t>Source of dataset</w:t>
-      </w:r>
-      <w:r>
-        <w:t xml:space="preserve"> (Heading 2)</w:t>
+        <w:t>Methodology</w:t>
       </w:r>
     </w:p>
     <w:p>
       <w:pPr>
         <w:pStyle w:val="BodyText"/>
         <w:rPr>
-          <w:color w:val="FF0000"/>
-          <w:lang w:val="en-US" w:eastAsia="zh-CN"/>
-        </w:rPr>
-      </w:pPr>
-      <w:r>
-        <w:rPr>
-          <w:rFonts w:hint="eastAsia"/>
-          <w:color w:val="FF0000"/>
-          <w:lang w:val="en-US" w:eastAsia="zh-CN"/>
-        </w:rPr>
-        <w:t xml:space="preserve">In this part, you should introduce your datasets. Where did you </w:t>
-      </w:r>
-      <w:r>
-        <w:rPr>
-          <w:rFonts w:hint="eastAsia"/>
-          <w:color w:val="FF0000"/>
-          <w:lang w:val="en-US" w:eastAsia="zh-CN"/>
-        </w:rPr>
-        <w:t xml:space="preserve">download it? Is it a credible source? </w:t>
-      </w:r>
-      <w:r>
-        <w:rPr>
-          <w:rFonts w:hint="eastAsia"/>
-          <w:color w:val="FF0000"/>
-          <w:lang w:val="en-US" w:eastAsia="zh-CN"/>
-        </w:rPr>
-        <w:t>When were the datasets generated? How</w:t>
-      </w:r>
-      <w:r>
-        <w:rPr>
-          <w:rFonts w:hint="eastAsia"/>
-          <w:color w:val="FF0000"/>
-          <w:lang w:val="en-US" w:eastAsia="zh-CN"/>
-        </w:rPr>
-        <w:t xml:space="preserve"> </w:t>
-      </w:r>
-      <w:r>
-        <w:rPr>
-          <w:color w:val="FF0000"/>
-          <w:lang w:val="en-US" w:eastAsia="zh-CN"/>
-        </w:rPr>
-        <w:t>were the datasets</w:t>
-      </w:r>
-      <w:r>
-        <w:rPr>
-          <w:rFonts w:hint="eastAsia"/>
-          <w:color w:val="FF0000"/>
-          <w:lang w:val="en-US" w:eastAsia="zh-CN"/>
-        </w:rPr>
-        <w:t xml:space="preserve"> generated</w:t>
-      </w:r>
-      <w:r>
-        <w:rPr>
-          <w:rFonts w:hint="eastAsia"/>
-          <w:color w:val="FF0000"/>
-          <w:lang w:val="en-US" w:eastAsia="zh-CN"/>
-        </w:rPr>
-        <w:t xml:space="preserve"> by the creator? If you create the datasets, how did you generate it?</w:t>
-      </w:r>
-    </w:p>
-    <w:p>
-      <w:pPr>
-        <w:pStyle w:val="BodyText"/>
-        <w:rPr>
-          <w:lang w:val="en-US"/>
-        </w:rPr>
-      </w:pPr>
-      <w:r>
-        <w:rPr>
-          <w:rFonts w:hint="eastAsia"/>
-          <w:lang w:val="en-US" w:eastAsia="zh-CN"/>
-        </w:rPr>
-        <w:t xml:space="preserve"> </w:t>
-      </w:r>
-      <w:r>
-        <w:rPr>
-          <w:rFonts w:hint="eastAsia"/>
-          <w:lang w:val="en-US" w:eastAsia="zh-CN"/>
-        </w:rPr>
-        <w:t xml:space="preserve">Example: </w:t>
-      </w:r>
-      <w:r>
-        <w:rPr>
-          <w:lang w:val="en-US"/>
-        </w:rPr>
-        <w:t xml:space="preserve">Define abbreviations and acronyms the first time they are used in the text, even after they have been defined in the abstract. Abbreviations such as IEEE, SI, MKS, CGS, </w:t>
-      </w:r>
-      <w:proofErr w:type="spellStart"/>
-      <w:r>
-        <w:rPr>
-          <w:lang w:val="en-US"/>
-        </w:rPr>
-        <w:t>sc</w:t>
-      </w:r>
-      <w:proofErr w:type="spellEnd"/>
-      <w:r>
-        <w:rPr>
-          <w:lang w:val="en-US"/>
-        </w:rPr>
-        <w:t>, dc, and rms do not have to be defined. Do not use abbreviations in the title or heads unless they are unavoidable.</w:t>
-      </w:r>
-    </w:p>
-    <w:p>
-      <w:pPr>
-        <w:pStyle w:val="Heading2"/>
-      </w:pPr>
-      <w:r>
-        <w:rPr>
-          <w:rFonts w:hint="eastAsia"/>
-          <w:lang w:eastAsia="zh-CN"/>
-        </w:rPr>
-        <w:t>Character of the datasets</w:t>
-      </w:r>
-    </w:p>
-    <w:p>
-      <w:pPr>
-        <w:pStyle w:val="BodyText"/>
-        <w:rPr>
-          <w:color w:val="FF0000"/>
-          <w:lang w:val="en-US" w:eastAsia="zh-CN"/>
-        </w:rPr>
-      </w:pPr>
-      <w:r>
-        <w:rPr>
-          <w:rFonts w:hint="eastAsia"/>
-          <w:color w:val="FF0000"/>
-          <w:lang w:val="en-US" w:eastAsia="zh-CN"/>
-        </w:rPr>
-        <w:t>What</w:t>
-      </w:r>
-      <w:r>
-        <w:rPr>
-          <w:color w:val="FF0000"/>
-          <w:lang w:val="en-US" w:eastAsia="zh-CN"/>
-        </w:rPr>
-        <w:t>’</w:t>
-      </w:r>
-      <w:r>
-        <w:rPr>
-          <w:rFonts w:hint="eastAsia"/>
-          <w:color w:val="FF0000"/>
-          <w:lang w:val="en-US" w:eastAsia="zh-CN"/>
-        </w:rPr>
-        <w:t>s</w:t>
-      </w:r>
-      <w:r>
-        <w:rPr>
-          <w:rFonts w:hint="eastAsia"/>
-          <w:color w:val="FF0000"/>
-          <w:lang w:val="en-US" w:eastAsia="zh-CN"/>
-        </w:rPr>
-        <w:t xml:space="preserve"> the format and size of the datasets? </w:t>
-      </w:r>
-      <w:r>
-        <w:rPr>
-          <w:color w:val="FF0000"/>
-          <w:lang w:val="en-US" w:eastAsia="zh-CN"/>
-        </w:rPr>
-        <w:t>What</w:t>
-      </w:r>
-      <w:r>
-        <w:rPr>
-          <w:rFonts w:hint="eastAsia"/>
-          <w:color w:val="FF0000"/>
-          <w:lang w:val="en-US" w:eastAsia="zh-CN"/>
-        </w:rPr>
-        <w:t xml:space="preserve"> parameters/columns/rows/</w:t>
-      </w:r>
-      <w:r>
-        <w:rPr>
-          <w:color w:val="FF0000"/>
-          <w:lang w:val="en-US" w:eastAsia="zh-CN"/>
-        </w:rPr>
-        <w:t>character</w:t>
-      </w:r>
-      <w:r>
-        <w:rPr>
-          <w:rFonts w:hint="eastAsia"/>
-          <w:color w:val="FF0000"/>
-          <w:lang w:val="en-US" w:eastAsia="zh-CN"/>
-        </w:rPr>
-        <w:t xml:space="preserve"> and their </w:t>
-      </w:r>
-      <w:r>
-        <w:rPr>
-          <w:color w:val="FF0000"/>
-          <w:lang w:val="en-US" w:eastAsia="zh-CN"/>
-        </w:rPr>
-        <w:t>units</w:t>
-      </w:r>
-      <w:r>
-        <w:rPr>
-          <w:rFonts w:hint="eastAsia"/>
-          <w:color w:val="FF0000"/>
-          <w:lang w:val="en-US" w:eastAsia="zh-CN"/>
-        </w:rPr>
-        <w:t xml:space="preserve"> are </w:t>
-      </w:r>
-      <w:r>
-        <w:rPr>
-          <w:color w:val="FF0000"/>
-          <w:lang w:val="en-US" w:eastAsia="zh-CN"/>
-        </w:rPr>
-        <w:t>included</w:t>
-      </w:r>
-      <w:r>
-        <w:rPr>
-          <w:rFonts w:hint="eastAsia"/>
-          <w:color w:val="FF0000"/>
-          <w:lang w:val="en-US" w:eastAsia="zh-CN"/>
-        </w:rPr>
-        <w:t xml:space="preserve"> in </w:t>
-      </w:r>
-      <w:r>
-        <w:rPr>
-          <w:color w:val="FF0000"/>
-          <w:lang w:val="en-US" w:eastAsia="zh-CN"/>
-        </w:rPr>
-        <w:t>this dataset</w:t>
-      </w:r>
-      <w:r>
-        <w:rPr>
-          <w:rFonts w:hint="eastAsia"/>
-          <w:color w:val="FF0000"/>
-          <w:lang w:val="en-US" w:eastAsia="zh-CN"/>
-        </w:rPr>
-        <w:t xml:space="preserve">. </w:t>
-      </w:r>
-      <w:r>
-        <w:rPr>
-          <w:rFonts w:hint="eastAsia"/>
-          <w:color w:val="FF0000"/>
-          <w:lang w:val="en-US" w:eastAsia="zh-CN"/>
-        </w:rPr>
-        <w:t>Use a table to explain this is recommended.</w:t>
-      </w:r>
-      <w:r>
-        <w:rPr>
-          <w:rFonts w:hint="eastAsia"/>
-          <w:color w:val="FF0000"/>
-          <w:lang w:val="en-US" w:eastAsia="zh-CN"/>
-        </w:rPr>
-        <w:t xml:space="preserve"> Did you clean the data or convert any unit in the dataset? </w:t>
-      </w:r>
-      <w:r>
-        <w:rPr>
-          <w:rFonts w:hint="eastAsia"/>
-          <w:color w:val="FF0000"/>
-          <w:lang w:val="en-US" w:eastAsia="zh-CN"/>
-        </w:rPr>
-        <w:t>If so, w</w:t>
-      </w:r>
-      <w:r>
-        <w:rPr>
-          <w:rFonts w:hint="eastAsia"/>
-          <w:color w:val="FF0000"/>
-          <w:lang w:val="en-US" w:eastAsia="zh-CN"/>
-        </w:rPr>
-        <w:t>hat</w:t>
-      </w:r>
-      <w:r>
-        <w:rPr>
-          <w:color w:val="FF0000"/>
-          <w:lang w:val="en-US" w:eastAsia="zh-CN"/>
-        </w:rPr>
-        <w:t>’</w:t>
-      </w:r>
-      <w:r>
-        <w:rPr>
-          <w:rFonts w:hint="eastAsia"/>
-          <w:color w:val="FF0000"/>
-          <w:lang w:val="en-US" w:eastAsia="zh-CN"/>
-        </w:rPr>
-        <w:t xml:space="preserve">s the formula/rule did you </w:t>
-      </w:r>
-      <w:r>
-        <w:rPr>
-          <w:color w:val="FF0000"/>
-          <w:lang w:val="en-US" w:eastAsia="zh-CN"/>
-        </w:rPr>
-        <w:t>apply</w:t>
-      </w:r>
-      <w:r>
-        <w:rPr>
-          <w:rFonts w:hint="eastAsia"/>
-          <w:color w:val="FF0000"/>
-          <w:lang w:val="en-US" w:eastAsia="zh-CN"/>
-        </w:rPr>
-        <w:t xml:space="preserve">? </w:t>
-      </w:r>
-      <w:r>
-        <w:rPr>
-          <w:rFonts w:hint="eastAsia"/>
-          <w:color w:val="FF0000"/>
-          <w:lang w:val="en-US" w:eastAsia="zh-CN"/>
-        </w:rPr>
-        <w:t xml:space="preserve">Did you combine any datasets? If so, how </w:t>
-      </w:r>
-      <w:r>
-        <w:rPr>
-          <w:color w:val="FF0000"/>
-          <w:lang w:val="en-US" w:eastAsia="zh-CN"/>
-        </w:rPr>
-        <w:t>do you</w:t>
-      </w:r>
-      <w:r>
-        <w:rPr>
-          <w:rFonts w:hint="eastAsia"/>
-          <w:color w:val="FF0000"/>
-          <w:lang w:val="en-US" w:eastAsia="zh-CN"/>
-        </w:rPr>
-        <w:t xml:space="preserve"> combine them? </w:t>
-      </w:r>
-      <w:r>
-        <w:rPr>
-          <w:rFonts w:hint="eastAsia"/>
-          <w:color w:val="FF0000"/>
-          <w:lang w:val="en-US" w:eastAsia="zh-CN"/>
-        </w:rPr>
-        <w:t xml:space="preserve"> </w:t>
-      </w:r>
-      <w:r>
-        <w:rPr>
-          <w:rFonts w:hint="eastAsia"/>
-          <w:color w:val="FF0000"/>
-          <w:lang w:val="en-US" w:eastAsia="zh-CN"/>
-        </w:rPr>
-        <w:t xml:space="preserve">Did you create any new category for analysis in the datasets? If so, what and how do you create? </w:t>
-      </w:r>
-    </w:p>
-    <w:p>
-      <w:pPr>
-        <w:pStyle w:val="BodyText"/>
-        <w:rPr>
-          <w:lang w:val="en-US"/>
-        </w:rPr>
-      </w:pPr>
-      <w:r>
-        <w:rPr>
-          <w:rFonts w:hint="eastAsia"/>
-          <w:lang w:val="en-US" w:eastAsia="zh-CN"/>
-        </w:rPr>
-        <w:t xml:space="preserve">Example: </w:t>
-      </w:r>
-      <w:r>
-        <w:rPr>
-          <w:lang w:val="en-US"/>
-        </w:rPr>
-        <w:t xml:space="preserve">Define abbreviations and acronyms the first time they are used in the text, even after they have been defined in the abstract. Abbreviations such as IEEE, SI, MKS, CGS, </w:t>
-      </w:r>
-      <w:proofErr w:type="spellStart"/>
-      <w:r>
-        <w:rPr>
-          <w:lang w:val="en-US"/>
-        </w:rPr>
-        <w:t>sc</w:t>
-      </w:r>
-      <w:proofErr w:type="spellEnd"/>
-      <w:r>
-        <w:rPr>
-          <w:lang w:val="en-US"/>
-        </w:rPr>
-        <w:t>, dc, and rms do not have to be defined. Do not use abbreviations in the title or heads unless they are unavoidable.</w:t>
-      </w:r>
-    </w:p>
-    <w:p>
-      <w:pPr>
-        <w:pStyle w:val="Heading1"/>
-      </w:pPr>
-      <w:r>
-        <w:rPr>
-          <w:rFonts w:hint="eastAsia"/>
-          <w:lang w:eastAsia="zh-CN"/>
-        </w:rPr>
-        <w:t>Methodology</w:t>
-      </w:r>
-    </w:p>
-    <w:p>
-      <w:pPr>
-        <w:pStyle w:val="BodyText"/>
-        <w:rPr>
-          <w:rFonts w:hint="eastAsia"/>
           <w:lang w:val="en-US" w:eastAsia="zh-CN"/>
         </w:rPr>
       </w:pPr>
@@ -1569,7 +1106,14 @@
         <w:rPr>
           <w:lang w:val="en-US"/>
         </w:rPr>
-        <w:t>The equations are an exception to the prescribed specifications of this template. You will need to determine whether or not your equation should be typed using either the Times New Roman or the Symbol font (please no other font). To create multileveled equations, it may be necessary to treat the equation as a graphic and insert it into the text after your paper is styled.</w:t>
+        <w:t xml:space="preserve">The equations are an exception to the prescribed specifications of this template. You will need to determine whether or not your equation should be typed using either the Times New Roman or the Symbol font (please no other font). To create multileveled equations, it may be necessary to treat </w:t>
+      </w:r>
+      <w:r>
+        <w:rPr>
+          <w:lang w:val="en-US"/>
+        </w:rPr>
+        <w:lastRenderedPageBreak/>
+        <w:t>the equation as a graphic and insert it into the text after your paper is styled.</w:t>
       </w:r>
     </w:p>
     <w:p>
@@ -1885,7 +1429,6 @@
       <w:pPr>
         <w:pStyle w:val="BodyText"/>
         <w:rPr>
-          <w:rFonts w:hint="eastAsia"/>
           <w:lang w:val="en-US" w:eastAsia="zh-CN"/>
         </w:rPr>
       </w:pPr>
@@ -2469,7 +2012,6 @@
       <w:pPr>
         <w:pStyle w:val="BodyText"/>
         <w:rPr>
-          <w:rFonts w:hint="eastAsia"/>
           <w:lang w:eastAsia="zh-CN"/>
         </w:rPr>
       </w:pPr>
@@ -2575,7 +2117,6 @@
       <w:pPr>
         <w:pStyle w:val="BodyText"/>
         <w:rPr>
-          <w:rFonts w:hint="eastAsia"/>
           <w:lang w:eastAsia="zh-CN"/>
         </w:rPr>
       </w:pPr>
@@ -2889,7 +2430,21 @@
           <w:szCs w:val="20"/>
           <w:lang w:eastAsia="x-none"/>
         </w:rPr>
-        <w:t xml:space="preserve">IEEE conference templates contain guidance text for composing and formatting conference papers. Please ensure that all template text is removed from your conference paper prior to submission to the conference. Failure to remove template text from your paper </w:t>
+        <w:lastRenderedPageBreak/>
+        <w:t xml:space="preserve">IEEE conference templates contain guidance text for composing and formatting conference papers. Please ensure that all template text is removed from your conference paper prior to submission to the </w:t>
+      </w:r>
+      <w:r>
+        <w:rPr>
+          <w:rFonts w:eastAsia="SimSun"/>
+          <w:b/>
+          <w:noProof w:val="0"/>
+          <w:color w:val="FF0000"/>
+          <w:spacing w:val="-1"/>
+          <w:sz w:val="20"/>
+          <w:szCs w:val="20"/>
+          <w:lang w:eastAsia="x-none"/>
+        </w:rPr>
+        <w:t xml:space="preserve">conference. Failure to remove template text from your paper </w:t>
       </w:r>
       <w:r>
         <w:rPr>

</xml_diff>